<commit_message>
Added documents and structure to the project
</commit_message>
<xml_diff>
--- a/CMMC-Demo-Aegis-Avionics/Assessment_Scope_Assumptions_Aegis.docx
+++ b/CMMC-Demo-Aegis-Avionics/Assessment_Scope_Assumptions_Aegis.docx
@@ -654,6 +654,75 @@
       </w:pPr>
       <w:r>
         <w:t>### If they delay evidence, your timeline slips.</w:t>
+      </w:r>
+    </w:p>
+    <w:p>
+      <w:pPr>
+        <w:pStyle w:val="ListParagraph"/>
+        <w:numPr>
+          <w:ilvl w:val="0"/>
+          <w:numId w:val="2"/>
+        </w:numPr>
+        <w:rPr>
+          <w:b/>
+          <w:bCs/>
+        </w:rPr>
+      </w:pPr>
+      <w:r>
+        <w:rPr>
+          <w:b/>
+          <w:bCs/>
+        </w:rPr>
+        <w:t>CUI Flow Description</w:t>
+      </w:r>
+    </w:p>
+    <w:p>
+      <w:pPr>
+        <w:pStyle w:val="ListParagraph"/>
+      </w:pPr>
+      <w:r>
+        <w:t>Aegis Avionics receives Controlled Unclassified Information (CUI) from prime contractors via secure email, SharePoint portals, or other approved electronic transfer methods.</w:t>
+      </w:r>
+    </w:p>
+    <w:p>
+      <w:pPr>
+        <w:pStyle w:val="ListParagraph"/>
+      </w:pPr>
+      <w:r>
+        <w:t xml:space="preserve">Upon receipt, CUI is stored within designated SharePoint Online sites and accessed via authorized personnel using company-managed Windows endpoints. Users may synchronize CUI to local devices via OneDrive for Business, subject to endpoint security controls. </w:t>
+      </w:r>
+    </w:p>
+    <w:p>
+      <w:pPr>
+        <w:pStyle w:val="ListParagraph"/>
+      </w:pPr>
+      <w:r>
+        <w:t>CUI is processed by engineering and program staff using approved applications on managed endpoints. Internal collaboration involving CUI occurs through Microsoft Teams and SharePoint.</w:t>
+      </w:r>
+    </w:p>
+    <w:p>
+      <w:pPr>
+        <w:pStyle w:val="ListParagraph"/>
+      </w:pPr>
+      <w:r>
+        <w:t>When CUI must be transmitted externally, it is shared through secure methods such as controlled SharePoint links or encrypted email, in accordance with company policy.</w:t>
+      </w:r>
+    </w:p>
+    <w:p>
+      <w:pPr>
+        <w:pStyle w:val="ListParagraph"/>
+      </w:pPr>
+      <w:r>
+        <w:t xml:space="preserve">Administrative access to systems handling CUI is restricted to authorized internal personnel and approved managed service provide (MSP) accounts, protected by multifactor authentication. </w:t>
+      </w:r>
+    </w:p>
+    <w:p>
+      <w:pPr>
+        <w:pStyle w:val="ListParagraph"/>
+      </w:pPr>
+      <w:r>
+        <w:lastRenderedPageBreak/>
+        <w:t>CUI is not permitted on unmanaged or personal devices and nis not intentionally stored outside the defined CUI environment.</w:t>
       </w:r>
     </w:p>
     <w:sectPr>

</xml_diff>